<commit_message>
[lab_2_1] Added updated diagrams and explanations in statement.
</commit_message>
<xml_diff>
--- a/lab_2_1/statement/lab 2.1.docx
+++ b/lab_2_1/statement/lab 2.1.docx
@@ -338,14 +338,27 @@
       <w:r>
         <w:t xml:space="preserve">Figure </w:t>
       </w:r>
-      <w:fldSimple w:instr=" SEQ Figure \* ARABIC ">
-        <w:r>
-          <w:rPr>
-            <w:noProof/>
-          </w:rPr>
-          <w:t>1</w:t>
-        </w:r>
-      </w:fldSimple>
+      <w:r>
+        <w:fldChar w:fldCharType="begin"/>
+      </w:r>
+      <w:r>
+        <w:instrText xml:space="preserve"> SEQ Figure \* ARABIC </w:instrText>
+      </w:r>
+      <w:r>
+        <w:fldChar w:fldCharType="separate"/>
+      </w:r>
+      <w:r>
+        <w:rPr>
+          <w:noProof/>
+        </w:rPr>
+        <w:t>1</w:t>
+      </w:r>
+      <w:r>
+        <w:rPr>
+          <w:noProof/>
+        </w:rPr>
+        <w:fldChar w:fldCharType="end"/>
+      </w:r>
       <w:bookmarkEnd w:id="0"/>
       <w:r>
         <w:t xml:space="preserve">. </w:t>
@@ -1546,7 +1559,48 @@
         <w:t xml:space="preserve"> Prime</w:t>
       </w:r>
       <w:r>
-        <w:t>. Observe that the only file included in the project is the top-level design file.</w:t>
+        <w:t>. Observe that the only file</w:t>
+      </w:r>
+      <w:r>
+        <w:t>s</w:t>
+      </w:r>
+      <w:r>
+        <w:t xml:space="preserve"> included in the project </w:t>
+      </w:r>
+      <w:r>
+        <w:t>are</w:t>
+      </w:r>
+      <w:r>
+        <w:t xml:space="preserve"> the top-level </w:t>
+      </w:r>
+      <w:r>
+        <w:t xml:space="preserve">VHDL </w:t>
+      </w:r>
+      <w:r>
+        <w:t>file</w:t>
+      </w:r>
+      <w:r>
+        <w:t xml:space="preserve"> and a clock constraint file (</w:t>
+      </w:r>
+      <w:r>
+        <w:rPr>
+          <w:rStyle w:val="MonospaceChar"/>
+        </w:rPr>
+        <w:t>*.</w:t>
+      </w:r>
+      <w:proofErr w:type="spellStart"/>
+      <w:r>
+        <w:rPr>
+          <w:rStyle w:val="MonospaceChar"/>
+        </w:rPr>
+        <w:t>sdc</w:t>
+      </w:r>
+      <w:proofErr w:type="spellEnd"/>
+      <w:r>
+        <w:t>)</w:t>
+      </w:r>
+      <w:r>
+        <w:t>.</w:t>
       </w:r>
     </w:p>
     <w:p>
@@ -1627,9 +1681,6 @@
         <w:t>.</w:t>
       </w:r>
       <w:bookmarkEnd w:id="1"/>
-      <w:r>
-        <w:t xml:space="preserve"> </w:t>
-      </w:r>
     </w:p>
     <w:p>
       <w:pPr>
@@ -1641,6 +1692,254 @@
         <w:jc w:val="both"/>
       </w:pPr>
       <w:r>
+        <w:t xml:space="preserve">Open the </w:t>
+      </w:r>
+      <w:r>
+        <w:rPr>
+          <w:rStyle w:val="MonospaceChar"/>
+        </w:rPr>
+        <w:t>“</w:t>
+      </w:r>
+      <w:proofErr w:type="spellStart"/>
+      <w:r>
+        <w:rPr>
+          <w:rStyle w:val="MonospaceChar"/>
+        </w:rPr>
+        <w:t>hw</w:t>
+      </w:r>
+      <w:proofErr w:type="spellEnd"/>
+      <w:r>
+        <w:rPr>
+          <w:rStyle w:val="MonospaceChar"/>
+        </w:rPr>
+        <w:t>/</w:t>
+      </w:r>
+      <w:proofErr w:type="spellStart"/>
+      <w:r>
+        <w:rPr>
+          <w:rStyle w:val="MonospaceChar"/>
+        </w:rPr>
+        <w:t>quartus</w:t>
+      </w:r>
+      <w:proofErr w:type="spellEnd"/>
+      <w:r>
+        <w:rPr>
+          <w:rStyle w:val="MonospaceChar"/>
+        </w:rPr>
+        <w:t>/</w:t>
+      </w:r>
+      <w:proofErr w:type="spellStart"/>
+      <w:r>
+        <w:rPr>
+          <w:rStyle w:val="MonospaceChar"/>
+        </w:rPr>
+        <w:t>soc_system.qsys</w:t>
+      </w:r>
+      <w:proofErr w:type="spellEnd"/>
+      <w:r>
+        <w:rPr>
+          <w:rStyle w:val="MonospaceChar"/>
+        </w:rPr>
+        <w:t>”</w:t>
+      </w:r>
+      <w:r>
+        <w:t xml:space="preserve"> file. This </w:t>
+      </w:r>
+      <w:r>
+        <w:t>file</w:t>
+      </w:r>
+      <w:r>
+        <w:t xml:space="preserve"> contains </w:t>
+      </w:r>
+      <w:r>
+        <w:t>the</w:t>
+      </w:r>
+      <w:r>
+        <w:t xml:space="preserve"> </w:t>
+      </w:r>
+      <w:proofErr w:type="spellStart"/>
+      <w:r>
+        <w:t>Qsys</w:t>
+      </w:r>
+      <w:proofErr w:type="spellEnd"/>
+      <w:r>
+        <w:t xml:space="preserve"> </w:t>
+      </w:r>
+      <w:r>
+        <w:t xml:space="preserve">system </w:t>
+      </w:r>
+      <w:r>
+        <w:t xml:space="preserve">design </w:t>
+      </w:r>
+      <w:r>
+        <w:t xml:space="preserve">of </w:t>
+      </w:r>
+      <w:r>
+        <w:t>Lab 2.0</w:t>
+      </w:r>
+      <w:r>
+        <w:t>, but where</w:t>
+      </w:r>
+      <w:r>
+        <w:t xml:space="preserve"> all custom peripherals you developed</w:t>
+      </w:r>
+      <w:r>
+        <w:t xml:space="preserve"> </w:t>
+      </w:r>
+      <w:r>
+        <w:t xml:space="preserve">are </w:t>
+      </w:r>
+      <w:r>
+        <w:t>missing (PWM, MCP3204, Lepton)</w:t>
+      </w:r>
+      <w:r>
+        <w:t>.</w:t>
+      </w:r>
+      <w:r>
+        <w:t xml:space="preserve"> The partial design in show </w:t>
+      </w:r>
+      <w:r>
+        <w:t xml:space="preserve">in </w:t>
+      </w:r>
+      <w:r>
+        <w:fldChar w:fldCharType="begin"/>
+      </w:r>
+      <w:r>
+        <w:instrText xml:space="preserve"> REF _Ref478577588 \h </w:instrText>
+      </w:r>
+      <w:r>
+        <w:fldChar w:fldCharType="separate"/>
+      </w:r>
+      <w:r>
+        <w:t xml:space="preserve">Figure </w:t>
+      </w:r>
+      <w:r>
+        <w:rPr>
+          <w:noProof/>
+        </w:rPr>
+        <w:t>2</w:t>
+      </w:r>
+      <w:r>
+        <w:fldChar w:fldCharType="end"/>
+      </w:r>
+      <w:r>
+        <w:t xml:space="preserve"> and consists simply of a </w:t>
+      </w:r>
+      <w:proofErr w:type="spellStart"/>
+      <w:r>
+        <w:t>Nios</w:t>
+      </w:r>
+      <w:proofErr w:type="spellEnd"/>
+      <w:r>
+        <w:t xml:space="preserve"> II processor, an on-chip memory, and a JTAG UART (for </w:t>
+      </w:r>
+      <w:proofErr w:type="spellStart"/>
+      <w:r>
+        <w:rPr>
+          <w:rStyle w:val="MonospaceChar"/>
+        </w:rPr>
+        <w:t>printf</w:t>
+      </w:r>
+      <w:proofErr w:type="spellEnd"/>
+      <w:r>
+        <w:t xml:space="preserve"> support).</w:t>
+      </w:r>
+    </w:p>
+    <w:p>
+      <w:pPr>
+        <w:pStyle w:val="ListParagraph"/>
+        <w:keepNext/>
+        <w:ind w:left="0"/>
+        <w:jc w:val="both"/>
+      </w:pPr>
+      <w:r>
+        <w:rPr>
+          <w:noProof/>
+        </w:rPr>
+        <w:lastRenderedPageBreak/>
+        <w:drawing>
+          <wp:inline distT="0" distB="0" distL="0" distR="0" wp14:anchorId="28A8285E" wp14:editId="66A962E5">
+            <wp:extent cx="5943600" cy="2461260"/>
+            <wp:effectExtent l="0" t="0" r="0" b="0"/>
+            <wp:docPr id="2" name="Picture 2"/>
+            <wp:cNvGraphicFramePr>
+              <a:graphicFrameLocks xmlns:a="http://schemas.openxmlformats.org/drawingml/2006/main" noChangeAspect="1"/>
+            </wp:cNvGraphicFramePr>
+            <a:graphic xmlns:a="http://schemas.openxmlformats.org/drawingml/2006/main">
+              <a:graphicData uri="http://schemas.openxmlformats.org/drawingml/2006/picture">
+                <pic:pic xmlns:pic="http://schemas.openxmlformats.org/drawingml/2006/picture">
+                  <pic:nvPicPr>
+                    <pic:cNvPr id="2" name="Partial Qsys System.png"/>
+                    <pic:cNvPicPr/>
+                  </pic:nvPicPr>
+                  <pic:blipFill>
+                    <a:blip r:embed="rId11">
+                      <a:extLst>
+                        <a:ext uri="{28A0092B-C50C-407E-A947-70E740481C1C}">
+                          <a14:useLocalDpi xmlns:a14="http://schemas.microsoft.com/office/drawing/2010/main" val="0"/>
+                        </a:ext>
+                      </a:extLst>
+                    </a:blip>
+                    <a:stretch>
+                      <a:fillRect/>
+                    </a:stretch>
+                  </pic:blipFill>
+                  <pic:spPr>
+                    <a:xfrm>
+                      <a:off x="0" y="0"/>
+                      <a:ext cx="5943600" cy="2461260"/>
+                    </a:xfrm>
+                    <a:prstGeom prst="rect">
+                      <a:avLst/>
+                    </a:prstGeom>
+                  </pic:spPr>
+                </pic:pic>
+              </a:graphicData>
+            </a:graphic>
+          </wp:inline>
+        </w:drawing>
+      </w:r>
+    </w:p>
+    <w:p>
+      <w:pPr>
+        <w:pStyle w:val="Caption"/>
+        <w:jc w:val="center"/>
+      </w:pPr>
+      <w:bookmarkStart w:id="2" w:name="_Ref478577588"/>
+      <w:r>
+        <w:t xml:space="preserve">Figure </w:t>
+      </w:r>
+      <w:fldSimple w:instr=" SEQ Figure \* ARABIC ">
+        <w:r>
+          <w:rPr>
+            <w:noProof/>
+          </w:rPr>
+          <w:t>2</w:t>
+        </w:r>
+      </w:fldSimple>
+      <w:bookmarkEnd w:id="2"/>
+      <w:r>
+        <w:t xml:space="preserve">. Partial </w:t>
+      </w:r>
+      <w:proofErr w:type="spellStart"/>
+      <w:r>
+        <w:t>Qsys</w:t>
+      </w:r>
+      <w:proofErr w:type="spellEnd"/>
+      <w:r>
+        <w:t xml:space="preserve"> System</w:t>
+      </w:r>
+    </w:p>
+    <w:p>
+      <w:pPr>
+        <w:pStyle w:val="ListParagraph"/>
+        <w:numPr>
+          <w:ilvl w:val="0"/>
+          <w:numId w:val="15"/>
+        </w:numPr>
+        <w:jc w:val="both"/>
+      </w:pPr>
+      <w:r>
         <w:t xml:space="preserve">Create the </w:t>
       </w:r>
       <w:proofErr w:type="spellStart"/>
@@ -1649,16 +1948,76 @@
       </w:r>
       <w:proofErr w:type="spellEnd"/>
       <w:r>
+        <w:t xml:space="preserve"> IP component for the PWM interface you </w:t>
+      </w:r>
+      <w:r>
+        <w:t>used</w:t>
+      </w:r>
+      <w:r>
+        <w:t xml:space="preserve"> in Lab 1.1.</w:t>
+      </w:r>
+    </w:p>
+    <w:p>
+      <w:pPr>
+        <w:pStyle w:val="ListParagraph"/>
+        <w:numPr>
+          <w:ilvl w:val="0"/>
+          <w:numId w:val="15"/>
+        </w:numPr>
+        <w:jc w:val="both"/>
+      </w:pPr>
+      <w:r>
+        <w:t xml:space="preserve">Create the </w:t>
+      </w:r>
+      <w:proofErr w:type="spellStart"/>
+      <w:r>
+        <w:t>Qsys</w:t>
+      </w:r>
+      <w:proofErr w:type="spellEnd"/>
+      <w:r>
+        <w:t xml:space="preserve"> IP component for the MCP3204 interface you </w:t>
+      </w:r>
+      <w:r>
+        <w:t>used</w:t>
+      </w:r>
+      <w:r>
+        <w:t xml:space="preserve"> in Lab 1.2.</w:t>
+      </w:r>
+    </w:p>
+    <w:p>
+      <w:pPr>
+        <w:pStyle w:val="ListParagraph"/>
+        <w:numPr>
+          <w:ilvl w:val="0"/>
+          <w:numId w:val="15"/>
+        </w:numPr>
+        <w:jc w:val="both"/>
+      </w:pPr>
+      <w:r>
+        <w:t xml:space="preserve">Create the </w:t>
+      </w:r>
+      <w:proofErr w:type="spellStart"/>
+      <w:r>
+        <w:t>Qsys</w:t>
+      </w:r>
+      <w:proofErr w:type="spellEnd"/>
+      <w:r>
         <w:t xml:space="preserve"> </w:t>
       </w:r>
       <w:r>
-        <w:t xml:space="preserve">IP component for the lepton thermal camera interface that you used in Lab 2.0. The only hint we will give you is the following: due to the speed of the division used in the level adjuster, you </w:t>
-      </w:r>
-      <w:r>
-        <w:t xml:space="preserve">will </w:t>
-      </w:r>
-      <w:r>
-        <w:t xml:space="preserve">need to set the number of read wait states to 9, as shown in </w:t>
+        <w:t xml:space="preserve">IP component for the lepton thermal camera interface that you used in Lab 2.0. </w:t>
+      </w:r>
+      <w:r>
+        <w:t xml:space="preserve">Unlike the PWM and MCP3204 interfaces, the Lepton requires you to set the number of </w:t>
+      </w:r>
+      <w:r>
+        <w:rPr>
+          <w:rStyle w:val="Emphasis"/>
+        </w:rPr>
+        <w:t>read wait states</w:t>
+      </w:r>
+      <w:r>
+        <w:t xml:space="preserve"> to 9, as shown in </w:t>
       </w:r>
       <w:r>
         <w:fldChar w:fldCharType="begin"/>
@@ -1667,9 +2026,6 @@
         <w:instrText xml:space="preserve"> REF _Ref448352303 \h </w:instrText>
       </w:r>
       <w:r>
-        <w:instrText xml:space="preserve"> \* MERGEFORMAT </w:instrText>
-      </w:r>
-      <w:r>
         <w:fldChar w:fldCharType="separate"/>
       </w:r>
       <w:r>
@@ -1679,13 +2035,16 @@
         <w:rPr>
           <w:noProof/>
         </w:rPr>
-        <w:t>2</w:t>
+        <w:t>3</w:t>
       </w:r>
       <w:r>
         <w:fldChar w:fldCharType="end"/>
       </w:r>
       <w:r>
-        <w:t>.</w:t>
+        <w:t>. This is due to the speed of the division which oc</w:t>
+      </w:r>
+      <w:r>
+        <w:t>curs over multiple clock cycles, so a CPU cannot read from the Lepton interface as fast as it can from the PWM and MCP3204 interfaces.</w:t>
       </w:r>
     </w:p>
     <w:p>
@@ -1698,7 +2057,6 @@
         <w:rPr>
           <w:noProof/>
         </w:rPr>
-        <w:lastRenderedPageBreak/>
         <w:drawing>
           <wp:inline distT="0" distB="0" distL="0" distR="0" wp14:anchorId="3AB9941D" wp14:editId="7C73FD57">
             <wp:extent cx="2721254" cy="987551"/>
@@ -1715,7 +2073,7 @@
                     <pic:cNvPicPr/>
                   </pic:nvPicPr>
                   <pic:blipFill>
-                    <a:blip r:embed="rId11">
+                    <a:blip r:embed="rId12">
                       <a:extLst>
                         <a:ext uri="{28A0092B-C50C-407E-A947-70E740481C1C}">
                           <a14:useLocalDpi xmlns:a14="http://schemas.microsoft.com/office/drawing/2010/main" val="0"/>
@@ -1748,20 +2106,33 @@
         <w:ind w:left="720"/>
         <w:jc w:val="center"/>
       </w:pPr>
-      <w:bookmarkStart w:id="2" w:name="_Ref448352303"/>
-      <w:bookmarkStart w:id="3" w:name="_Ref448352299"/>
+      <w:bookmarkStart w:id="3" w:name="_Ref448352303"/>
+      <w:bookmarkStart w:id="4" w:name="_Ref448352299"/>
       <w:r>
         <w:t xml:space="preserve">Figure </w:t>
       </w:r>
-      <w:fldSimple w:instr=" SEQ Figure \* ARABIC ">
-        <w:r>
-          <w:rPr>
-            <w:noProof/>
-          </w:rPr>
-          <w:t>2</w:t>
-        </w:r>
-      </w:fldSimple>
-      <w:bookmarkEnd w:id="2"/>
+      <w:r>
+        <w:fldChar w:fldCharType="begin"/>
+      </w:r>
+      <w:r>
+        <w:instrText xml:space="preserve"> SEQ Figure \* ARABIC </w:instrText>
+      </w:r>
+      <w:r>
+        <w:fldChar w:fldCharType="separate"/>
+      </w:r>
+      <w:r>
+        <w:rPr>
+          <w:noProof/>
+        </w:rPr>
+        <w:t>3</w:t>
+      </w:r>
+      <w:r>
+        <w:rPr>
+          <w:noProof/>
+        </w:rPr>
+        <w:fldChar w:fldCharType="end"/>
+      </w:r>
+      <w:bookmarkEnd w:id="3"/>
       <w:r>
         <w:t xml:space="preserve">. </w:t>
       </w:r>
@@ -1779,7 +2150,7 @@
         </w:rPr>
         <w:t>s</w:t>
       </w:r>
-      <w:bookmarkEnd w:id="3"/>
+      <w:bookmarkEnd w:id="4"/>
     </w:p>
     <w:p>
       <w:pPr>
@@ -1790,9 +2161,12 @@
         </w:numPr>
         <w:jc w:val="both"/>
       </w:pPr>
-      <w:bookmarkStart w:id="4" w:name="_Ref448316746"/>
-      <w:r>
-        <w:t xml:space="preserve">Use the IP cores available in the IP Catalog to create the full system used in Lab 2.0 to capture images from the thermal camera. The system is shown in </w:t>
+      <w:bookmarkStart w:id="5" w:name="_Ref448316746"/>
+      <w:r>
+        <w:t>Use the IP cores available in the IP Catalog to create the full system</w:t>
+      </w:r>
+      <w:r>
+        <w:t xml:space="preserve"> shown in </w:t>
       </w:r>
       <w:r>
         <w:fldChar w:fldCharType="begin"/>
@@ -1801,9 +2175,6 @@
         <w:instrText xml:space="preserve"> REF _Ref448316253 \h </w:instrText>
       </w:r>
       <w:r>
-        <w:instrText xml:space="preserve"> \* MERGEFORMAT </w:instrText>
-      </w:r>
-      <w:r>
         <w:fldChar w:fldCharType="separate"/>
       </w:r>
       <w:r>
@@ -1813,189 +2184,34 @@
         <w:rPr>
           <w:noProof/>
         </w:rPr>
-        <w:t>3</w:t>
+        <w:t>4</w:t>
       </w:r>
       <w:r>
         <w:fldChar w:fldCharType="end"/>
       </w:r>
       <w:r>
-        <w:t xml:space="preserve"> for your convenience.</w:t>
-      </w:r>
-      <w:bookmarkEnd w:id="4"/>
-    </w:p>
-    <w:p>
-      <w:pPr>
-        <w:pStyle w:val="ListParagraph"/>
-        <w:numPr>
-          <w:ilvl w:val="0"/>
-          <w:numId w:val="15"/>
-        </w:numPr>
-        <w:jc w:val="both"/>
-      </w:pPr>
-      <w:bookmarkStart w:id="5" w:name="_Ref448316748"/>
-      <w:r>
-        <w:t>Do what is require</w:t>
-      </w:r>
-      <w:r>
-        <w:t xml:space="preserve">d to correctly instantiate your </w:t>
-      </w:r>
-      <w:proofErr w:type="spellStart"/>
-      <w:r>
-        <w:t>Qsys</w:t>
-      </w:r>
-      <w:proofErr w:type="spellEnd"/>
-      <w:r>
-        <w:t xml:space="preserve"> </w:t>
-      </w:r>
-      <w:r>
-        <w:t xml:space="preserve">system in the top-level design file located at </w:t>
-      </w:r>
-      <w:r>
-        <w:rPr>
-          <w:rFonts w:ascii="Consolas" w:hAnsi="Consolas" w:cs="Consolas"/>
-          <w:sz w:val="18"/>
-        </w:rPr>
-        <w:t>“</w:t>
-      </w:r>
-      <w:proofErr w:type="spellStart"/>
-      <w:r>
-        <w:rPr>
-          <w:rFonts w:ascii="Consolas" w:hAnsi="Consolas" w:cs="Consolas"/>
-          <w:sz w:val="18"/>
-        </w:rPr>
-        <w:t>hw</w:t>
-      </w:r>
-      <w:proofErr w:type="spellEnd"/>
-      <w:r>
-        <w:rPr>
-          <w:rFonts w:ascii="Consolas" w:hAnsi="Consolas" w:cs="Consolas"/>
-          <w:sz w:val="18"/>
-        </w:rPr>
-        <w:t>/</w:t>
-      </w:r>
-      <w:proofErr w:type="spellStart"/>
-      <w:r>
-        <w:rPr>
-          <w:rFonts w:ascii="Consolas" w:hAnsi="Consolas" w:cs="Consolas"/>
-          <w:sz w:val="18"/>
-        </w:rPr>
-        <w:t>hdl</w:t>
-      </w:r>
-      <w:proofErr w:type="spellEnd"/>
-      <w:r>
-        <w:rPr>
-          <w:rFonts w:ascii="Consolas" w:hAnsi="Consolas" w:cs="Consolas"/>
-          <w:sz w:val="18"/>
-        </w:rPr>
-        <w:t>/</w:t>
-      </w:r>
-      <w:r>
-        <w:rPr>
-          <w:rFonts w:ascii="Consolas" w:hAnsi="Consolas" w:cs="Consolas"/>
-          <w:sz w:val="18"/>
-        </w:rPr>
-        <w:t>DE0_Nano_SoC_PrSoC_extn_board_top_level.vhd</w:t>
-      </w:r>
-      <w:r>
-        <w:rPr>
-          <w:rFonts w:ascii="Consolas" w:hAnsi="Consolas" w:cs="Consolas"/>
-          <w:sz w:val="18"/>
-        </w:rPr>
-        <w:t>”</w:t>
-      </w:r>
-      <w:r>
-        <w:rPr>
-          <w:rFonts w:ascii="Consolas" w:hAnsi="Consolas" w:cs="Consolas"/>
-          <w:sz w:val="18"/>
-        </w:rPr>
-        <w:t>.</w:t>
+        <w:t xml:space="preserve"> which you</w:t>
+      </w:r>
+      <w:r>
+        <w:t xml:space="preserve"> used in Lab 2.0 to capture images from the thermal camera.</w:t>
       </w:r>
       <w:bookmarkEnd w:id="5"/>
     </w:p>
     <w:p>
       <w:pPr>
-        <w:pStyle w:val="ListParagraph"/>
-        <w:numPr>
-          <w:ilvl w:val="0"/>
-          <w:numId w:val="15"/>
-        </w:numPr>
-        <w:jc w:val="both"/>
-      </w:pPr>
-      <w:r>
-        <w:t xml:space="preserve">Create a </w:t>
-      </w:r>
-      <w:proofErr w:type="spellStart"/>
-      <w:r>
-        <w:t>Nios</w:t>
-      </w:r>
-      <w:proofErr w:type="spellEnd"/>
-      <w:r>
-        <w:t xml:space="preserve"> II SBT project for your new system and test if everything works like in Lab 2.0. By everything works, we mean that you can successfully capture a thermal image with the lepton and save it to a file on your host PC.</w:t>
-      </w:r>
-    </w:p>
-    <w:p>
-      <w:pPr>
-        <w:jc w:val="both"/>
-      </w:pPr>
-      <w:r>
-        <w:t xml:space="preserve">If you are stuck, remember </w:t>
-      </w:r>
-      <w:r>
-        <w:rPr>
-          <w:rStyle w:val="IntenseReference"/>
-        </w:rPr>
-        <w:t>RTFM</w:t>
-      </w:r>
-      <w:r>
-        <w:t xml:space="preserve">. We stress that </w:t>
-      </w:r>
-      <w:r>
-        <w:rPr>
-          <w:rStyle w:val="Emphasis"/>
-        </w:rPr>
-        <w:t>all</w:t>
-      </w:r>
-      <w:r>
-        <w:t xml:space="preserve"> the information you need to successfully implement points 3, 4, 5, and 6 listed above are fully described in the specified pages of the</w:t>
-      </w:r>
-      <w:r>
-        <w:t xml:space="preserve"> </w:t>
-      </w:r>
-      <w:hyperlink r:id="rId12" w:history="1">
-        <w:proofErr w:type="spellStart"/>
-        <w:r>
-          <w:rPr>
-            <w:rStyle w:val="Hyperlink"/>
-          </w:rPr>
-          <w:t>Quartus</w:t>
-        </w:r>
-        <w:proofErr w:type="spellEnd"/>
-        <w:r>
-          <w:rPr>
-            <w:rStyle w:val="Hyperlink"/>
-          </w:rPr>
-          <w:t xml:space="preserve"> Prime Standard Edition Handbook</w:t>
-        </w:r>
-      </w:hyperlink>
-      <w:r>
-        <w:t>!</w:t>
-      </w:r>
-    </w:p>
-    <w:p>
-      <w:pPr>
         <w:keepNext/>
         <w:jc w:val="center"/>
       </w:pPr>
-      <w:bookmarkStart w:id="6" w:name="_GoBack"/>
       <w:r>
         <w:rPr>
           <w:noProof/>
         </w:rPr>
+        <w:lastRenderedPageBreak/>
         <w:drawing>
-          <wp:inline distT="0" distB="0" distL="0" distR="0" wp14:anchorId="08CAE686" wp14:editId="6AFA5627">
-            <wp:extent cx="5943600" cy="4049395"/>
-            <wp:effectExtent l="0" t="0" r="0" b="8255"/>
-            <wp:docPr id="7" name="Picture 7"/>
+          <wp:inline distT="0" distB="0" distL="0" distR="0" wp14:anchorId="6984510B" wp14:editId="6990D27F">
+            <wp:extent cx="5943600" cy="4385310"/>
+            <wp:effectExtent l="0" t="0" r="0" b="0"/>
+            <wp:docPr id="3" name="Picture 3"/>
             <wp:cNvGraphicFramePr>
               <a:graphicFrameLocks xmlns:a="http://schemas.openxmlformats.org/drawingml/2006/main" noChangeAspect="1"/>
             </wp:cNvGraphicFramePr>
@@ -2003,7 +2219,7 @@
               <a:graphicData uri="http://schemas.openxmlformats.org/drawingml/2006/picture">
                 <pic:pic xmlns:pic="http://schemas.openxmlformats.org/drawingml/2006/picture">
                   <pic:nvPicPr>
-                    <pic:cNvPr id="7" name="Lab2.0 System.png"/>
+                    <pic:cNvPr id="3" name="Full Qsys System.png"/>
                     <pic:cNvPicPr/>
                   </pic:nvPicPr>
                   <pic:blipFill>
@@ -2021,7 +2237,7 @@
                   <pic:spPr>
                     <a:xfrm>
                       <a:off x="0" y="0"/>
-                      <a:ext cx="5943600" cy="4049395"/>
+                      <a:ext cx="5943600" cy="4385310"/>
                     </a:xfrm>
                     <a:prstGeom prst="rect">
                       <a:avLst/>
@@ -2033,33 +2249,231 @@
           </wp:inline>
         </w:drawing>
       </w:r>
-      <w:bookmarkEnd w:id="6"/>
     </w:p>
     <w:p>
       <w:pPr>
         <w:pStyle w:val="Caption"/>
         <w:jc w:val="center"/>
       </w:pPr>
-      <w:bookmarkStart w:id="7" w:name="_Ref448316253"/>
+      <w:bookmarkStart w:id="6" w:name="_Ref448316253"/>
       <w:r>
         <w:t xml:space="preserve">Figure </w:t>
       </w:r>
-      <w:fldSimple w:instr=" SEQ Figure \* ARABIC ">
+      <w:r>
+        <w:fldChar w:fldCharType="begin"/>
+      </w:r>
+      <w:r>
+        <w:instrText xml:space="preserve"> SEQ Figure \* ARABIC </w:instrText>
+      </w:r>
+      <w:r>
+        <w:fldChar w:fldCharType="separate"/>
+      </w:r>
+      <w:r>
+        <w:rPr>
+          <w:noProof/>
+        </w:rPr>
+        <w:t>4</w:t>
+      </w:r>
+      <w:r>
+        <w:rPr>
+          <w:noProof/>
+        </w:rPr>
+        <w:fldChar w:fldCharType="end"/>
+      </w:r>
+      <w:bookmarkEnd w:id="6"/>
+      <w:r>
+        <w:t>. Lab 2.1</w:t>
+      </w:r>
+      <w:r>
+        <w:t xml:space="preserve"> System to</w:t>
+      </w:r>
+      <w:r>
+        <w:t xml:space="preserve"> </w:t>
+      </w:r>
+      <w:r>
+        <w:t>assemble</w:t>
+      </w:r>
+    </w:p>
+    <w:p>
+      <w:pPr>
+        <w:pStyle w:val="ListParagraph"/>
+        <w:numPr>
+          <w:ilvl w:val="0"/>
+          <w:numId w:val="15"/>
+        </w:numPr>
+        <w:jc w:val="both"/>
+      </w:pPr>
+      <w:bookmarkStart w:id="7" w:name="_Ref448316748"/>
+      <w:r>
+        <w:t xml:space="preserve">Do what is required to correctly instantiate your </w:t>
+      </w:r>
+      <w:proofErr w:type="spellStart"/>
+      <w:r>
+        <w:t>Qsys</w:t>
+      </w:r>
+      <w:proofErr w:type="spellEnd"/>
+      <w:r>
+        <w:t xml:space="preserve"> system in the top-level design file located at </w:t>
+      </w:r>
+      <w:r>
+        <w:rPr>
+          <w:rFonts w:ascii="Consolas" w:hAnsi="Consolas" w:cs="Consolas"/>
+          <w:sz w:val="18"/>
+        </w:rPr>
+        <w:t>“</w:t>
+      </w:r>
+      <w:proofErr w:type="spellStart"/>
+      <w:r>
+        <w:rPr>
+          <w:rFonts w:ascii="Consolas" w:hAnsi="Consolas" w:cs="Consolas"/>
+          <w:sz w:val="18"/>
+        </w:rPr>
+        <w:t>hw</w:t>
+      </w:r>
+      <w:proofErr w:type="spellEnd"/>
+      <w:r>
+        <w:rPr>
+          <w:rFonts w:ascii="Consolas" w:hAnsi="Consolas" w:cs="Consolas"/>
+          <w:sz w:val="18"/>
+        </w:rPr>
+        <w:t>/</w:t>
+      </w:r>
+      <w:proofErr w:type="spellStart"/>
+      <w:r>
+        <w:rPr>
+          <w:rFonts w:ascii="Consolas" w:hAnsi="Consolas" w:cs="Consolas"/>
+          <w:sz w:val="18"/>
+        </w:rPr>
+        <w:t>hdl</w:t>
+      </w:r>
+      <w:proofErr w:type="spellEnd"/>
+      <w:r>
+        <w:rPr>
+          <w:rFonts w:ascii="Consolas" w:hAnsi="Consolas" w:cs="Consolas"/>
+          <w:sz w:val="18"/>
+        </w:rPr>
+        <w:t>/</w:t>
+      </w:r>
+      <w:r>
+        <w:rPr>
+          <w:rFonts w:ascii="Consolas" w:hAnsi="Consolas" w:cs="Consolas"/>
+          <w:sz w:val="18"/>
+        </w:rPr>
+        <w:t>DE0_Nano_SoC_PrSoC_extn_board_top_level.vhd</w:t>
+      </w:r>
+      <w:r>
+        <w:rPr>
+          <w:rFonts w:ascii="Consolas" w:hAnsi="Consolas" w:cs="Consolas"/>
+          <w:sz w:val="18"/>
+        </w:rPr>
+        <w:t>”</w:t>
+      </w:r>
+      <w:r>
+        <w:rPr>
+          <w:rFonts w:ascii="Consolas" w:hAnsi="Consolas" w:cs="Consolas"/>
+          <w:sz w:val="18"/>
+        </w:rPr>
+        <w:t>.</w:t>
+      </w:r>
+      <w:bookmarkEnd w:id="7"/>
+    </w:p>
+    <w:p>
+      <w:pPr>
+        <w:pStyle w:val="ListParagraph"/>
+        <w:numPr>
+          <w:ilvl w:val="0"/>
+          <w:numId w:val="15"/>
+        </w:numPr>
+        <w:jc w:val="both"/>
+      </w:pPr>
+      <w:r>
+        <w:t xml:space="preserve">Create a </w:t>
+      </w:r>
+      <w:proofErr w:type="spellStart"/>
+      <w:r>
+        <w:t>Nios</w:t>
+      </w:r>
+      <w:proofErr w:type="spellEnd"/>
+      <w:r>
+        <w:t xml:space="preserve"> II SBT project for your new system and test if everything works like in Lab 2.0. By everything works, we mean that you can successfully capture a thermal image with the lepton and save it to a file on your host PC.</w:t>
+      </w:r>
+    </w:p>
+    <w:p>
+      <w:pPr>
+        <w:jc w:val="both"/>
+      </w:pPr>
+      <w:r>
+        <w:t xml:space="preserve">If you are stuck, remember </w:t>
+      </w:r>
+      <w:r>
+        <w:rPr>
+          <w:rStyle w:val="IntenseReference"/>
+        </w:rPr>
+        <w:t>RTFM</w:t>
+      </w:r>
+      <w:r>
+        <w:t xml:space="preserve">. We stress that </w:t>
+      </w:r>
+      <w:r>
+        <w:rPr>
+          <w:rStyle w:val="Emphasis"/>
+        </w:rPr>
+        <w:t>all</w:t>
+      </w:r>
+      <w:r>
+        <w:t xml:space="preserve"> the information you need to successfully implement</w:t>
+      </w:r>
+      <w:r>
+        <w:t xml:space="preserve"> </w:t>
+      </w:r>
+      <w:r>
+        <w:t xml:space="preserve">points 3, 4, 5, and 6 listed above are fully described in the specified pages of the </w:t>
+      </w:r>
+      <w:hyperlink r:id="rId14" w:history="1">
+        <w:proofErr w:type="spellStart"/>
         <w:r>
           <w:rPr>
-            <w:noProof/>
+            <w:rStyle w:val="Hyperlink"/>
           </w:rPr>
-          <w:t>3</w:t>
+          <w:t>Quartus</w:t>
         </w:r>
-      </w:fldSimple>
-      <w:bookmarkEnd w:id="7"/>
-      <w:r>
-        <w:t>. Lab 2.0 System to be implemented</w:t>
-      </w:r>
+        <w:proofErr w:type="spellEnd"/>
+        <w:r>
+          <w:rPr>
+            <w:rStyle w:val="Hyperlink"/>
+          </w:rPr>
+          <w:t xml:space="preserve"> Prime Standard Edition Handbook</w:t>
+        </w:r>
+      </w:hyperlink>
+      <w:r>
+        <w:t>!</w:t>
+      </w:r>
+    </w:p>
+    <w:p>
+      <w:pPr>
+        <w:jc w:val="both"/>
+      </w:pPr>
+      <w:r>
+        <w:t xml:space="preserve">Don’t hesitate to </w:t>
+      </w:r>
+      <w:r>
+        <w:rPr>
+          <w:rStyle w:val="Emphasis"/>
+        </w:rPr>
+        <w:t>ask us any questions if something is unclear</w:t>
+      </w:r>
+      <w:r>
+        <w:t>. It is essential you understand how all the compone</w:t>
+      </w:r>
+      <w:r>
+        <w:t>nts in the system are assembled and how they interact.</w:t>
+      </w:r>
+      <w:bookmarkStart w:id="8" w:name="_GoBack"/>
+      <w:bookmarkEnd w:id="8"/>
     </w:p>
     <w:sectPr>
-      <w:headerReference w:type="default" r:id="rId14"/>
-      <w:footerReference w:type="default" r:id="rId15"/>
+      <w:headerReference w:type="default" r:id="rId15"/>
+      <w:footerReference w:type="default" r:id="rId16"/>
       <w:pgSz w:w="12240" w:h="15840"/>
       <w:pgMar w:top="1440" w:right="1440" w:bottom="1440" w:left="1440" w:header="720" w:footer="720" w:gutter="0"/>
       <w:cols w:space="720"/>
@@ -3379,7 +3793,7 @@
   <w:abstractNum w:abstractNumId="11" w15:restartNumberingAfterBreak="0">
     <w:nsid w:val="1C6B59F2"/>
     <w:multiLevelType w:val="hybridMultilevel"/>
-    <w:tmpl w:val="A23AF2D6"/>
+    <w:tmpl w:val="24B6BD28"/>
     <w:lvl w:ilvl="0" w:tplc="0409000F">
       <w:start w:val="1"/>
       <w:numFmt w:val="decimal"/>
@@ -3662,6 +4076,92 @@
     </w:lvl>
   </w:abstractNum>
   <w:abstractNum w:abstractNumId="14" w15:restartNumberingAfterBreak="0">
+    <w:nsid w:val="286F5384"/>
+    <w:multiLevelType w:val="hybridMultilevel"/>
+    <w:tmpl w:val="A23AF2D6"/>
+    <w:lvl w:ilvl="0" w:tplc="0409000F">
+      <w:start w:val="1"/>
+      <w:numFmt w:val="decimal"/>
+      <w:lvlText w:val="%1."/>
+      <w:lvlJc w:val="left"/>
+      <w:pPr>
+        <w:ind w:left="720" w:hanging="360"/>
+      </w:pPr>
+    </w:lvl>
+    <w:lvl w:ilvl="1" w:tplc="04090019">
+      <w:start w:val="1"/>
+      <w:numFmt w:val="lowerLetter"/>
+      <w:lvlText w:val="%2."/>
+      <w:lvlJc w:val="left"/>
+      <w:pPr>
+        <w:ind w:left="1440" w:hanging="360"/>
+      </w:pPr>
+    </w:lvl>
+    <w:lvl w:ilvl="2" w:tplc="0409001B" w:tentative="1">
+      <w:start w:val="1"/>
+      <w:numFmt w:val="lowerRoman"/>
+      <w:lvlText w:val="%3."/>
+      <w:lvlJc w:val="right"/>
+      <w:pPr>
+        <w:ind w:left="2160" w:hanging="180"/>
+      </w:pPr>
+    </w:lvl>
+    <w:lvl w:ilvl="3" w:tplc="0409000F" w:tentative="1">
+      <w:start w:val="1"/>
+      <w:numFmt w:val="decimal"/>
+      <w:lvlText w:val="%4."/>
+      <w:lvlJc w:val="left"/>
+      <w:pPr>
+        <w:ind w:left="2880" w:hanging="360"/>
+      </w:pPr>
+    </w:lvl>
+    <w:lvl w:ilvl="4" w:tplc="04090019" w:tentative="1">
+      <w:start w:val="1"/>
+      <w:numFmt w:val="lowerLetter"/>
+      <w:lvlText w:val="%5."/>
+      <w:lvlJc w:val="left"/>
+      <w:pPr>
+        <w:ind w:left="3600" w:hanging="360"/>
+      </w:pPr>
+    </w:lvl>
+    <w:lvl w:ilvl="5" w:tplc="0409001B" w:tentative="1">
+      <w:start w:val="1"/>
+      <w:numFmt w:val="lowerRoman"/>
+      <w:lvlText w:val="%6."/>
+      <w:lvlJc w:val="right"/>
+      <w:pPr>
+        <w:ind w:left="4320" w:hanging="180"/>
+      </w:pPr>
+    </w:lvl>
+    <w:lvl w:ilvl="6" w:tplc="0409000F" w:tentative="1">
+      <w:start w:val="1"/>
+      <w:numFmt w:val="decimal"/>
+      <w:lvlText w:val="%7."/>
+      <w:lvlJc w:val="left"/>
+      <w:pPr>
+        <w:ind w:left="5040" w:hanging="360"/>
+      </w:pPr>
+    </w:lvl>
+    <w:lvl w:ilvl="7" w:tplc="04090019" w:tentative="1">
+      <w:start w:val="1"/>
+      <w:numFmt w:val="lowerLetter"/>
+      <w:lvlText w:val="%8."/>
+      <w:lvlJc w:val="left"/>
+      <w:pPr>
+        <w:ind w:left="5760" w:hanging="360"/>
+      </w:pPr>
+    </w:lvl>
+    <w:lvl w:ilvl="8" w:tplc="0409001B" w:tentative="1">
+      <w:start w:val="1"/>
+      <w:numFmt w:val="lowerRoman"/>
+      <w:lvlText w:val="%9."/>
+      <w:lvlJc w:val="right"/>
+      <w:pPr>
+        <w:ind w:left="6480" w:hanging="180"/>
+      </w:pPr>
+    </w:lvl>
+  </w:abstractNum>
+  <w:abstractNum w:abstractNumId="15" w15:restartNumberingAfterBreak="0">
     <w:nsid w:val="34E90C25"/>
     <w:multiLevelType w:val="hybridMultilevel"/>
     <w:tmpl w:val="5226CAC8"/>
@@ -3774,7 +4274,7 @@
       </w:rPr>
     </w:lvl>
   </w:abstractNum>
-  <w:abstractNum w:abstractNumId="15" w15:restartNumberingAfterBreak="0">
+  <w:abstractNum w:abstractNumId="16" w15:restartNumberingAfterBreak="0">
     <w:nsid w:val="3827762C"/>
     <w:multiLevelType w:val="hybridMultilevel"/>
     <w:tmpl w:val="2DD0F62C"/>
@@ -3887,7 +4387,7 @@
       </w:rPr>
     </w:lvl>
   </w:abstractNum>
-  <w:abstractNum w:abstractNumId="16" w15:restartNumberingAfterBreak="0">
+  <w:abstractNum w:abstractNumId="17" w15:restartNumberingAfterBreak="0">
     <w:nsid w:val="38BD5907"/>
     <w:multiLevelType w:val="hybridMultilevel"/>
     <w:tmpl w:val="6B668444"/>
@@ -4000,7 +4500,7 @@
       </w:rPr>
     </w:lvl>
   </w:abstractNum>
-  <w:abstractNum w:abstractNumId="17" w15:restartNumberingAfterBreak="0">
+  <w:abstractNum w:abstractNumId="18" w15:restartNumberingAfterBreak="0">
     <w:nsid w:val="390C41AE"/>
     <w:multiLevelType w:val="hybridMultilevel"/>
     <w:tmpl w:val="E84C3C00"/>
@@ -4113,7 +4613,7 @@
       </w:rPr>
     </w:lvl>
   </w:abstractNum>
-  <w:abstractNum w:abstractNumId="18" w15:restartNumberingAfterBreak="0">
+  <w:abstractNum w:abstractNumId="19" w15:restartNumberingAfterBreak="0">
     <w:nsid w:val="39A5403C"/>
     <w:multiLevelType w:val="hybridMultilevel"/>
     <w:tmpl w:val="F5B6F31C"/>
@@ -4226,7 +4726,7 @@
       </w:rPr>
     </w:lvl>
   </w:abstractNum>
-  <w:abstractNum w:abstractNumId="19" w15:restartNumberingAfterBreak="0">
+  <w:abstractNum w:abstractNumId="20" w15:restartNumberingAfterBreak="0">
     <w:nsid w:val="3C6E1715"/>
     <w:multiLevelType w:val="hybridMultilevel"/>
     <w:tmpl w:val="552E1C60"/>
@@ -4312,7 +4812,7 @@
       </w:pPr>
     </w:lvl>
   </w:abstractNum>
-  <w:abstractNum w:abstractNumId="20" w15:restartNumberingAfterBreak="0">
+  <w:abstractNum w:abstractNumId="21" w15:restartNumberingAfterBreak="0">
     <w:nsid w:val="3EBC03E0"/>
     <w:multiLevelType w:val="hybridMultilevel"/>
     <w:tmpl w:val="D0CEEA68"/>
@@ -4425,7 +4925,7 @@
       </w:rPr>
     </w:lvl>
   </w:abstractNum>
-  <w:abstractNum w:abstractNumId="21" w15:restartNumberingAfterBreak="0">
+  <w:abstractNum w:abstractNumId="22" w15:restartNumberingAfterBreak="0">
     <w:nsid w:val="47FD7961"/>
     <w:multiLevelType w:val="hybridMultilevel"/>
     <w:tmpl w:val="9196D072"/>
@@ -4538,7 +5038,7 @@
       </w:rPr>
     </w:lvl>
   </w:abstractNum>
-  <w:abstractNum w:abstractNumId="22" w15:restartNumberingAfterBreak="0">
+  <w:abstractNum w:abstractNumId="23" w15:restartNumberingAfterBreak="0">
     <w:nsid w:val="49307376"/>
     <w:multiLevelType w:val="hybridMultilevel"/>
     <w:tmpl w:val="7C52B99E"/>
@@ -4651,7 +5151,7 @@
       </w:rPr>
     </w:lvl>
   </w:abstractNum>
-  <w:abstractNum w:abstractNumId="23" w15:restartNumberingAfterBreak="0">
+  <w:abstractNum w:abstractNumId="24" w15:restartNumberingAfterBreak="0">
     <w:nsid w:val="4A4E459D"/>
     <w:multiLevelType w:val="hybridMultilevel"/>
     <w:tmpl w:val="B824AE52"/>
@@ -4764,7 +5264,7 @@
       </w:rPr>
     </w:lvl>
   </w:abstractNum>
-  <w:abstractNum w:abstractNumId="24" w15:restartNumberingAfterBreak="0">
+  <w:abstractNum w:abstractNumId="25" w15:restartNumberingAfterBreak="0">
     <w:nsid w:val="4CC30C33"/>
     <w:multiLevelType w:val="hybridMultilevel"/>
     <w:tmpl w:val="82F6A358"/>
@@ -4877,7 +5377,7 @@
       </w:rPr>
     </w:lvl>
   </w:abstractNum>
-  <w:abstractNum w:abstractNumId="25" w15:restartNumberingAfterBreak="0">
+  <w:abstractNum w:abstractNumId="26" w15:restartNumberingAfterBreak="0">
     <w:nsid w:val="4E3F7A0E"/>
     <w:multiLevelType w:val="hybridMultilevel"/>
     <w:tmpl w:val="89203A80"/>
@@ -4990,7 +5490,7 @@
       </w:rPr>
     </w:lvl>
   </w:abstractNum>
-  <w:abstractNum w:abstractNumId="26" w15:restartNumberingAfterBreak="0">
+  <w:abstractNum w:abstractNumId="27" w15:restartNumberingAfterBreak="0">
     <w:nsid w:val="4F9548F0"/>
     <w:multiLevelType w:val="hybridMultilevel"/>
     <w:tmpl w:val="D39EEC14"/>
@@ -5076,7 +5576,7 @@
       </w:pPr>
     </w:lvl>
   </w:abstractNum>
-  <w:abstractNum w:abstractNumId="27" w15:restartNumberingAfterBreak="0">
+  <w:abstractNum w:abstractNumId="28" w15:restartNumberingAfterBreak="0">
     <w:nsid w:val="5BB74628"/>
     <w:multiLevelType w:val="hybridMultilevel"/>
     <w:tmpl w:val="6576FC80"/>
@@ -5189,7 +5689,7 @@
       </w:rPr>
     </w:lvl>
   </w:abstractNum>
-  <w:abstractNum w:abstractNumId="28" w15:restartNumberingAfterBreak="0">
+  <w:abstractNum w:abstractNumId="29" w15:restartNumberingAfterBreak="0">
     <w:nsid w:val="5FE518F1"/>
     <w:multiLevelType w:val="hybridMultilevel"/>
     <w:tmpl w:val="137AA728"/>
@@ -5302,7 +5802,7 @@
       </w:rPr>
     </w:lvl>
   </w:abstractNum>
-  <w:abstractNum w:abstractNumId="29" w15:restartNumberingAfterBreak="0">
+  <w:abstractNum w:abstractNumId="30" w15:restartNumberingAfterBreak="0">
     <w:nsid w:val="64683461"/>
     <w:multiLevelType w:val="hybridMultilevel"/>
     <w:tmpl w:val="47AAB8E4"/>
@@ -5415,7 +5915,7 @@
       </w:rPr>
     </w:lvl>
   </w:abstractNum>
-  <w:abstractNum w:abstractNumId="30" w15:restartNumberingAfterBreak="0">
+  <w:abstractNum w:abstractNumId="31" w15:restartNumberingAfterBreak="0">
     <w:nsid w:val="680E2484"/>
     <w:multiLevelType w:val="hybridMultilevel"/>
     <w:tmpl w:val="6AA25AF2"/>
@@ -5528,7 +6028,7 @@
       </w:rPr>
     </w:lvl>
   </w:abstractNum>
-  <w:abstractNum w:abstractNumId="31" w15:restartNumberingAfterBreak="0">
+  <w:abstractNum w:abstractNumId="32" w15:restartNumberingAfterBreak="0">
     <w:nsid w:val="6EA87BBC"/>
     <w:multiLevelType w:val="hybridMultilevel"/>
     <w:tmpl w:val="392A7092"/>
@@ -5641,7 +6141,7 @@
       </w:rPr>
     </w:lvl>
   </w:abstractNum>
-  <w:abstractNum w:abstractNumId="32" w15:restartNumberingAfterBreak="0">
+  <w:abstractNum w:abstractNumId="33" w15:restartNumberingAfterBreak="0">
     <w:nsid w:val="70082850"/>
     <w:multiLevelType w:val="hybridMultilevel"/>
     <w:tmpl w:val="86946370"/>
@@ -5754,7 +6254,7 @@
       </w:rPr>
     </w:lvl>
   </w:abstractNum>
-  <w:abstractNum w:abstractNumId="33" w15:restartNumberingAfterBreak="0">
+  <w:abstractNum w:abstractNumId="34" w15:restartNumberingAfterBreak="0">
     <w:nsid w:val="7D0D2A30"/>
     <w:multiLevelType w:val="hybridMultilevel"/>
     <w:tmpl w:val="584CE652"/>
@@ -5840,7 +6340,7 @@
       </w:pPr>
     </w:lvl>
   </w:abstractNum>
-  <w:abstractNum w:abstractNumId="34" w15:restartNumberingAfterBreak="0">
+  <w:abstractNum w:abstractNumId="35" w15:restartNumberingAfterBreak="0">
     <w:nsid w:val="7D3B1FCD"/>
     <w:multiLevelType w:val="hybridMultilevel"/>
     <w:tmpl w:val="3AD8D882"/>
@@ -5926,7 +6426,7 @@
       </w:pPr>
     </w:lvl>
   </w:abstractNum>
-  <w:abstractNum w:abstractNumId="35" w15:restartNumberingAfterBreak="0">
+  <w:abstractNum w:abstractNumId="36" w15:restartNumberingAfterBreak="0">
     <w:nsid w:val="7ECE7D03"/>
     <w:multiLevelType w:val="hybridMultilevel"/>
     <w:tmpl w:val="CE123652"/>
@@ -6016,43 +6516,43 @@
     </w:lvl>
   </w:abstractNum>
   <w:num w:numId="1">
-    <w:abstractNumId w:val="31"/>
+    <w:abstractNumId w:val="32"/>
   </w:num>
   <w:num w:numId="2">
-    <w:abstractNumId w:val="15"/>
+    <w:abstractNumId w:val="16"/>
   </w:num>
   <w:num w:numId="3">
-    <w:abstractNumId w:val="18"/>
+    <w:abstractNumId w:val="19"/>
   </w:num>
   <w:num w:numId="4">
-    <w:abstractNumId w:val="20"/>
+    <w:abstractNumId w:val="21"/>
   </w:num>
   <w:num w:numId="5">
-    <w:abstractNumId w:val="32"/>
+    <w:abstractNumId w:val="33"/>
   </w:num>
   <w:num w:numId="6">
+    <w:abstractNumId w:val="25"/>
+  </w:num>
+  <w:num w:numId="7">
     <w:abstractNumId w:val="24"/>
   </w:num>
-  <w:num w:numId="7">
-    <w:abstractNumId w:val="23"/>
-  </w:num>
   <w:num w:numId="8">
-    <w:abstractNumId w:val="26"/>
+    <w:abstractNumId w:val="27"/>
   </w:num>
   <w:num w:numId="9">
-    <w:abstractNumId w:val="28"/>
+    <w:abstractNumId w:val="29"/>
   </w:num>
   <w:num w:numId="10">
-    <w:abstractNumId w:val="21"/>
+    <w:abstractNumId w:val="22"/>
   </w:num>
   <w:num w:numId="11">
-    <w:abstractNumId w:val="33"/>
+    <w:abstractNumId w:val="34"/>
   </w:num>
   <w:num w:numId="12">
     <w:abstractNumId w:val="5"/>
   </w:num>
   <w:num w:numId="13">
-    <w:abstractNumId w:val="22"/>
+    <w:abstractNumId w:val="23"/>
   </w:num>
   <w:num w:numId="14">
     <w:abstractNumId w:val="4"/>
@@ -6070,7 +6570,7 @@
     <w:abstractNumId w:val="8"/>
   </w:num>
   <w:num w:numId="19">
-    <w:abstractNumId w:val="17"/>
+    <w:abstractNumId w:val="18"/>
   </w:num>
   <w:num w:numId="20">
     <w:abstractNumId w:val="6"/>
@@ -6085,43 +6585,46 @@
     <w:abstractNumId w:val="2"/>
   </w:num>
   <w:num w:numId="24">
-    <w:abstractNumId w:val="30"/>
+    <w:abstractNumId w:val="31"/>
   </w:num>
   <w:num w:numId="25">
     <w:abstractNumId w:val="7"/>
   </w:num>
   <w:num w:numId="26">
-    <w:abstractNumId w:val="35"/>
+    <w:abstractNumId w:val="36"/>
   </w:num>
   <w:num w:numId="27">
-    <w:abstractNumId w:val="14"/>
+    <w:abstractNumId w:val="15"/>
   </w:num>
   <w:num w:numId="28">
     <w:abstractNumId w:val="13"/>
   </w:num>
   <w:num w:numId="29">
-    <w:abstractNumId w:val="34"/>
+    <w:abstractNumId w:val="35"/>
   </w:num>
   <w:num w:numId="30">
-    <w:abstractNumId w:val="29"/>
+    <w:abstractNumId w:val="30"/>
   </w:num>
   <w:num w:numId="31">
     <w:abstractNumId w:val="12"/>
   </w:num>
   <w:num w:numId="32">
-    <w:abstractNumId w:val="27"/>
+    <w:abstractNumId w:val="28"/>
   </w:num>
   <w:num w:numId="33">
-    <w:abstractNumId w:val="16"/>
+    <w:abstractNumId w:val="17"/>
   </w:num>
   <w:num w:numId="34">
     <w:abstractNumId w:val="10"/>
   </w:num>
   <w:num w:numId="35">
-    <w:abstractNumId w:val="19"/>
+    <w:abstractNumId w:val="20"/>
   </w:num>
   <w:num w:numId="36">
-    <w:abstractNumId w:val="25"/>
+    <w:abstractNumId w:val="26"/>
+  </w:num>
+  <w:num w:numId="37">
+    <w:abstractNumId w:val="14"/>
   </w:num>
 </w:numbering>
 </file>
@@ -6730,6 +7233,7 @@
   <w:style w:type="character" w:default="1" w:styleId="DefaultParagraphFont">
     <w:name w:val="Default Paragraph Font"/>
     <w:uiPriority w:val="1"/>
+    <w:semiHidden/>
     <w:unhideWhenUsed/>
   </w:style>
   <w:style w:type="table" w:default="1" w:styleId="TableNormal">
@@ -7851,7 +8355,7 @@
 </file>
 
 <file path=customXml/itemProps1.xml><?xml version="1.0" encoding="utf-8"?>
-<ds:datastoreItem xmlns:ds="http://schemas.openxmlformats.org/officeDocument/2006/customXml" ds:itemID="{3B100B17-7FC3-4C43-B947-5E8A1243943D}">
+<ds:datastoreItem xmlns:ds="http://schemas.openxmlformats.org/officeDocument/2006/customXml" ds:itemID="{F131AA68-A40F-459B-9250-DB93209E3D7A}">
   <ds:schemaRefs>
     <ds:schemaRef ds:uri="http://schemas.openxmlformats.org/officeDocument/2006/bibliography"/>
   </ds:schemaRefs>

</xml_diff>